<commit_message>
Changes in specification document
</commit_message>
<xml_diff>
--- a/Project Document/Project Specification Document.docx
+++ b/Project Document/Project Specification Document.docx
@@ -2430,25 +2430,7 @@
           <w:sz w:val="20"/>
           <w:szCs w:val="20"/>
         </w:rPr>
-        <w:t>@</w:t>
-      </w:r>
-      <w:r>
-        <w:rPr>
-          <w:rFonts w:ascii="Courier New" w:hAnsi="Courier New" w:cs="Courier New"/>
-          <w:color w:val="000000"/>
-          <w:sz w:val="20"/>
-          <w:szCs w:val="20"/>
-        </w:rPr>
-        <w:t>developer:</w:t>
-      </w:r>
-      <w:r>
-        <w:rPr>
-          <w:rFonts w:ascii="Courier New" w:hAnsi="Courier New" w:cs="Courier New"/>
-          <w:color w:val="000000"/>
-          <w:sz w:val="20"/>
-          <w:szCs w:val="20"/>
-        </w:rPr>
-        <w:t xml:space="preserve"> Jayanta Acharjee</w:t>
+        <w:t>@developer: Jayanta Acharjee</w:t>
       </w:r>
     </w:p>
     <w:p>
@@ -3018,16 +3000,7 @@
           <w:sz w:val="20"/>
           <w:szCs w:val="20"/>
         </w:rPr>
-        <w:t xml:space="preserve">Available files </w:t>
-      </w:r>
-      <w:r>
-        <w:rPr>
-          <w:rFonts w:ascii="Courier New" w:hAnsi="Courier New" w:cs="Courier New"/>
-          <w:color w:val="000000"/>
-          <w:sz w:val="20"/>
-          <w:szCs w:val="20"/>
-        </w:rPr>
-        <w:t>are:</w:t>
+        <w:t>Available files are:</w:t>
       </w:r>
     </w:p>
     <w:p>
@@ -3186,43 +3159,7 @@
             <w14:round/>
           </w14:textOutline>
         </w:rPr>
-        <w:t xml:space="preserve">To </w:t>
-      </w:r>
-      <w:r>
-        <w:rPr>
-          <w:rFonts w:asciiTheme="minorHAnsi" w:hAnsiTheme="minorHAnsi" w:cstheme="minorHAnsi"/>
-          <w:sz w:val="21"/>
-          <w:szCs w:val="21"/>
-          <w14:shadow w14:blurRad="38100" w14:dist="25400" w14:dir="5400000" w14:sx="100000" w14:sy="100000" w14:kx="0" w14:ky="0" w14:algn="ctr">
-            <w14:srgbClr w14:val="6E747A">
-              <w14:alpha w14:val="57000"/>
-            </w14:srgbClr>
-          </w14:shadow>
-          <w14:textOutline w14:w="0" w14:cap="flat" w14:cmpd="sng" w14:algn="ctr">
-            <w14:noFill/>
-            <w14:prstDash w14:val="solid"/>
-            <w14:round/>
-          </w14:textOutline>
-        </w:rPr>
-        <w:t xml:space="preserve">add new </w:t>
-      </w:r>
-      <w:r>
-        <w:rPr>
-          <w:rFonts w:asciiTheme="minorHAnsi" w:hAnsiTheme="minorHAnsi" w:cstheme="minorHAnsi"/>
-          <w:sz w:val="21"/>
-          <w:szCs w:val="21"/>
-          <w14:shadow w14:blurRad="38100" w14:dist="25400" w14:dir="5400000" w14:sx="100000" w14:sy="100000" w14:kx="0" w14:ky="0" w14:algn="ctr">
-            <w14:srgbClr w14:val="6E747A">
-              <w14:alpha w14:val="57000"/>
-            </w14:srgbClr>
-          </w14:shadow>
-          <w14:textOutline w14:w="0" w14:cap="flat" w14:cmpd="sng" w14:algn="ctr">
-            <w14:noFill/>
-            <w14:prstDash w14:val="solid"/>
-            <w14:round/>
-          </w14:textOutline>
-        </w:rPr>
-        <w:t>file</w:t>
+        <w:t>To add new file</w:t>
       </w:r>
     </w:p>
     <w:p>
@@ -3698,43 +3635,7 @@
             <w14:round/>
           </w14:textOutline>
         </w:rPr>
-        <w:t xml:space="preserve">To </w:t>
-      </w:r>
-      <w:r>
-        <w:rPr>
-          <w:rFonts w:asciiTheme="minorHAnsi" w:hAnsiTheme="minorHAnsi" w:cstheme="minorHAnsi"/>
-          <w:sz w:val="21"/>
-          <w:szCs w:val="21"/>
-          <w14:shadow w14:blurRad="38100" w14:dist="25400" w14:dir="5400000" w14:sx="100000" w14:sy="100000" w14:kx="0" w14:ky="0" w14:algn="ctr">
-            <w14:srgbClr w14:val="6E747A">
-              <w14:alpha w14:val="57000"/>
-            </w14:srgbClr>
-          </w14:shadow>
-          <w14:textOutline w14:w="0" w14:cap="flat" w14:cmpd="sng" w14:algn="ctr">
-            <w14:noFill/>
-            <w14:prstDash w14:val="solid"/>
-            <w14:round/>
-          </w14:textOutline>
-        </w:rPr>
-        <w:t xml:space="preserve">delete a </w:t>
-      </w:r>
-      <w:r>
-        <w:rPr>
-          <w:rFonts w:asciiTheme="minorHAnsi" w:hAnsiTheme="minorHAnsi" w:cstheme="minorHAnsi"/>
-          <w:sz w:val="21"/>
-          <w:szCs w:val="21"/>
-          <w14:shadow w14:blurRad="38100" w14:dist="25400" w14:dir="5400000" w14:sx="100000" w14:sy="100000" w14:kx="0" w14:ky="0" w14:algn="ctr">
-            <w14:srgbClr w14:val="6E747A">
-              <w14:alpha w14:val="57000"/>
-            </w14:srgbClr>
-          </w14:shadow>
-          <w14:textOutline w14:w="0" w14:cap="flat" w14:cmpd="sng" w14:algn="ctr">
-            <w14:noFill/>
-            <w14:prstDash w14:val="solid"/>
-            <w14:round/>
-          </w14:textOutline>
-        </w:rPr>
-        <w:t>file</w:t>
+        <w:t>To delete a file</w:t>
       </w:r>
     </w:p>
     <w:p>
@@ -4324,25 +4225,7 @@
             <w14:round/>
           </w14:textOutline>
         </w:rPr>
-        <w:t xml:space="preserve">To </w:t>
-      </w:r>
-      <w:r>
-        <w:rPr>
-          <w:rFonts w:asciiTheme="minorHAnsi" w:hAnsiTheme="minorHAnsi" w:cstheme="minorHAnsi"/>
-          <w:sz w:val="21"/>
-          <w:szCs w:val="21"/>
-          <w14:shadow w14:blurRad="38100" w14:dist="25400" w14:dir="5400000" w14:sx="100000" w14:sy="100000" w14:kx="0" w14:ky="0" w14:algn="ctr">
-            <w14:srgbClr w14:val="6E747A">
-              <w14:alpha w14:val="57000"/>
-            </w14:srgbClr>
-          </w14:shadow>
-          <w14:textOutline w14:w="0" w14:cap="flat" w14:cmpd="sng" w14:algn="ctr">
-            <w14:noFill/>
-            <w14:prstDash w14:val="solid"/>
-            <w14:round/>
-          </w14:textOutline>
-        </w:rPr>
-        <w:t>search a file</w:t>
+        <w:t>To search a file</w:t>
       </w:r>
     </w:p>
     <w:p>
@@ -5145,25 +5028,7 @@
             <w14:round/>
           </w14:textOutline>
         </w:rPr>
-        <w:t xml:space="preserve">Exit </w:t>
-      </w:r>
-      <w:r>
-        <w:rPr>
-          <w:rFonts w:asciiTheme="minorHAnsi" w:hAnsiTheme="minorHAnsi" w:cstheme="minorHAnsi"/>
-          <w:sz w:val="21"/>
-          <w:szCs w:val="21"/>
-          <w14:shadow w14:blurRad="38100" w14:dist="25400" w14:dir="5400000" w14:sx="100000" w14:sy="100000" w14:kx="0" w14:ky="0" w14:algn="ctr">
-            <w14:srgbClr w14:val="6E747A">
-              <w14:alpha w14:val="57000"/>
-            </w14:srgbClr>
-          </w14:shadow>
-          <w14:textOutline w14:w="0" w14:cap="flat" w14:cmpd="sng" w14:algn="ctr">
-            <w14:noFill/>
-            <w14:prstDash w14:val="solid"/>
-            <w14:round/>
-          </w14:textOutline>
-        </w:rPr>
-        <w:t>App</w:t>
+        <w:t>Exit App</w:t>
       </w:r>
     </w:p>
     <w:p>
@@ -5263,16 +5128,7 @@
           <w:sz w:val="20"/>
           <w:szCs w:val="20"/>
         </w:rPr>
-        <w:t xml:space="preserve">   </w:t>
-      </w:r>
-      <w:r>
-        <w:rPr>
-          <w:rFonts w:ascii="Courier New" w:hAnsi="Courier New" w:cs="Courier New"/>
-          <w:color w:val="000000"/>
-          <w:sz w:val="20"/>
-          <w:szCs w:val="20"/>
-        </w:rPr>
-        <w:t xml:space="preserve">Bye </w:t>
+        <w:t xml:space="preserve">   Bye </w:t>
       </w:r>
       <w:proofErr w:type="spellStart"/>
       <w:proofErr w:type="gramStart"/>
@@ -5362,23 +5218,620 @@
         <w:pStyle w:val="NormalWeb"/>
         <w:shd w:val="clear" w:color="auto" w:fill="FFFFFF"/>
         <w:spacing w:before="0" w:beforeAutospacing="0" w:after="150" w:afterAutospacing="0"/>
-        <w:ind w:left="720"/>
-        <w:rPr>
-          <w:rFonts w:asciiTheme="minorHAnsi" w:hAnsiTheme="minorHAnsi" w:cstheme="minorHAnsi"/>
-          <w:sz w:val="21"/>
-          <w:szCs w:val="21"/>
-          <w14:shadow w14:blurRad="38100" w14:dist="25400" w14:dir="5400000" w14:sx="100000" w14:sy="100000" w14:kx="0" w14:ky="0" w14:algn="ctr">
-            <w14:srgbClr w14:val="6E747A">
-              <w14:alpha w14:val="57000"/>
-            </w14:srgbClr>
-          </w14:shadow>
-          <w14:textOutline w14:w="0" w14:cap="flat" w14:cmpd="sng" w14:algn="ctr">
-            <w14:noFill/>
-            <w14:prstDash w14:val="solid"/>
-            <w14:round/>
-          </w14:textOutline>
-        </w:rPr>
-      </w:pPr>
+        <w:rPr>
+          <w:rFonts w:asciiTheme="minorHAnsi" w:hAnsiTheme="minorHAnsi" w:cstheme="minorHAnsi"/>
+          <w:b/>
+          <w:bCs/>
+          <w:sz w:val="21"/>
+          <w:szCs w:val="21"/>
+          <w14:shadow w14:blurRad="38100" w14:dist="25400" w14:dir="5400000" w14:sx="100000" w14:sy="100000" w14:kx="0" w14:ky="0" w14:algn="ctr">
+            <w14:srgbClr w14:val="6E747A">
+              <w14:alpha w14:val="57000"/>
+            </w14:srgbClr>
+          </w14:shadow>
+          <w14:textOutline w14:w="0" w14:cap="flat" w14:cmpd="sng" w14:algn="ctr">
+            <w14:noFill/>
+            <w14:prstDash w14:val="solid"/>
+            <w14:round/>
+          </w14:textOutline>
+        </w:rPr>
+      </w:pPr>
+      <w:r>
+        <w:rPr>
+          <w:rFonts w:asciiTheme="minorHAnsi" w:hAnsiTheme="minorHAnsi" w:cstheme="minorHAnsi"/>
+          <w:b/>
+          <w:bCs/>
+          <w:sz w:val="21"/>
+          <w:szCs w:val="21"/>
+          <w14:shadow w14:blurRad="38100" w14:dist="25400" w14:dir="5400000" w14:sx="100000" w14:sy="100000" w14:kx="0" w14:ky="0" w14:algn="ctr">
+            <w14:srgbClr w14:val="6E747A">
+              <w14:alpha w14:val="57000"/>
+            </w14:srgbClr>
+          </w14:shadow>
+          <w14:textOutline w14:w="0" w14:cap="flat" w14:cmpd="sng" w14:algn="ctr">
+            <w14:noFill/>
+            <w14:prstDash w14:val="solid"/>
+            <w14:round/>
+          </w14:textOutline>
+        </w:rPr>
+        <w:t>Java Concepts Used:</w:t>
+      </w:r>
+    </w:p>
+    <w:p>
+      <w:pPr>
+        <w:pStyle w:val="NormalWeb"/>
+        <w:numPr>
+          <w:ilvl w:val="0"/>
+          <w:numId w:val="12"/>
+        </w:numPr>
+        <w:shd w:val="clear" w:color="auto" w:fill="FFFFFF"/>
+        <w:spacing w:before="0" w:beforeAutospacing="0" w:after="150" w:afterAutospacing="0"/>
+        <w:rPr>
+          <w:rFonts w:asciiTheme="minorHAnsi" w:hAnsiTheme="minorHAnsi" w:cstheme="minorHAnsi"/>
+          <w:sz w:val="21"/>
+          <w:szCs w:val="21"/>
+          <w14:shadow w14:blurRad="38100" w14:dist="25400" w14:dir="5400000" w14:sx="100000" w14:sy="100000" w14:kx="0" w14:ky="0" w14:algn="ctr">
+            <w14:srgbClr w14:val="6E747A">
+              <w14:alpha w14:val="57000"/>
+            </w14:srgbClr>
+          </w14:shadow>
+          <w14:textOutline w14:w="0" w14:cap="flat" w14:cmpd="sng" w14:algn="ctr">
+            <w14:noFill/>
+            <w14:prstDash w14:val="solid"/>
+            <w14:round/>
+          </w14:textOutline>
+        </w:rPr>
+      </w:pPr>
+      <w:r>
+        <w:rPr>
+          <w:rFonts w:asciiTheme="minorHAnsi" w:hAnsiTheme="minorHAnsi" w:cstheme="minorHAnsi"/>
+          <w:sz w:val="21"/>
+          <w:szCs w:val="21"/>
+          <w14:shadow w14:blurRad="38100" w14:dist="25400" w14:dir="5400000" w14:sx="100000" w14:sy="100000" w14:kx="0" w14:ky="0" w14:algn="ctr">
+            <w14:srgbClr w14:val="6E747A">
+              <w14:alpha w14:val="57000"/>
+            </w14:srgbClr>
+          </w14:shadow>
+          <w14:textOutline w14:w="0" w14:cap="flat" w14:cmpd="sng" w14:algn="ctr">
+            <w14:noFill/>
+            <w14:prstDash w14:val="solid"/>
+            <w14:round/>
+          </w14:textOutline>
+        </w:rPr>
+        <w:t>Core java Project</w:t>
+      </w:r>
+      <w:r>
+        <w:rPr>
+          <w:rFonts w:asciiTheme="minorHAnsi" w:hAnsiTheme="minorHAnsi" w:cstheme="minorHAnsi"/>
+          <w:sz w:val="21"/>
+          <w:szCs w:val="21"/>
+          <w14:shadow w14:blurRad="38100" w14:dist="25400" w14:dir="5400000" w14:sx="100000" w14:sy="100000" w14:kx="0" w14:ky="0" w14:algn="ctr">
+            <w14:srgbClr w14:val="6E747A">
+              <w14:alpha w14:val="57000"/>
+            </w14:srgbClr>
+          </w14:shadow>
+          <w14:textOutline w14:w="0" w14:cap="flat" w14:cmpd="sng" w14:algn="ctr">
+            <w14:noFill/>
+            <w14:prstDash w14:val="solid"/>
+            <w14:round/>
+          </w14:textOutline>
+        </w:rPr>
+        <w:sym w:font="Wingdings" w:char="F0E0"/>
+      </w:r>
+      <w:r>
+        <w:rPr>
+          <w:rFonts w:asciiTheme="minorHAnsi" w:hAnsiTheme="minorHAnsi" w:cstheme="minorHAnsi"/>
+          <w:sz w:val="21"/>
+          <w:szCs w:val="21"/>
+          <w14:shadow w14:blurRad="38100" w14:dist="25400" w14:dir="5400000" w14:sx="100000" w14:sy="100000" w14:kx="0" w14:ky="0" w14:algn="ctr">
+            <w14:srgbClr w14:val="6E747A">
+              <w14:alpha w14:val="57000"/>
+            </w14:srgbClr>
+          </w14:shadow>
+          <w14:textOutline w14:w="0" w14:cap="flat" w14:cmpd="sng" w14:algn="ctr">
+            <w14:noFill/>
+            <w14:prstDash w14:val="solid"/>
+            <w14:round/>
+          </w14:textOutline>
+        </w:rPr>
+        <w:t xml:space="preserve"> package </w:t>
+      </w:r>
+      <w:r>
+        <w:rPr>
+          <w:rFonts w:asciiTheme="minorHAnsi" w:hAnsiTheme="minorHAnsi" w:cstheme="minorHAnsi"/>
+          <w:sz w:val="21"/>
+          <w:szCs w:val="21"/>
+          <w14:shadow w14:blurRad="38100" w14:dist="25400" w14:dir="5400000" w14:sx="100000" w14:sy="100000" w14:kx="0" w14:ky="0" w14:algn="ctr">
+            <w14:srgbClr w14:val="6E747A">
+              <w14:alpha w14:val="57000"/>
+            </w14:srgbClr>
+          </w14:shadow>
+          <w14:textOutline w14:w="0" w14:cap="flat" w14:cmpd="sng" w14:algn="ctr">
+            <w14:noFill/>
+            <w14:prstDash w14:val="solid"/>
+            <w14:round/>
+          </w14:textOutline>
+        </w:rPr>
+        <w:sym w:font="Wingdings" w:char="F0E0"/>
+      </w:r>
+      <w:r>
+        <w:rPr>
+          <w:rFonts w:asciiTheme="minorHAnsi" w:hAnsiTheme="minorHAnsi" w:cstheme="minorHAnsi"/>
+          <w:sz w:val="21"/>
+          <w:szCs w:val="21"/>
+          <w14:shadow w14:blurRad="38100" w14:dist="25400" w14:dir="5400000" w14:sx="100000" w14:sy="100000" w14:kx="0" w14:ky="0" w14:algn="ctr">
+            <w14:srgbClr w14:val="6E747A">
+              <w14:alpha w14:val="57000"/>
+            </w14:srgbClr>
+          </w14:shadow>
+          <w14:textOutline w14:w="0" w14:cap="flat" w14:cmpd="sng" w14:algn="ctr">
+            <w14:noFill/>
+            <w14:prstDash w14:val="solid"/>
+            <w14:round/>
+          </w14:textOutline>
+        </w:rPr>
+        <w:t xml:space="preserve"> class hierarchy</w:t>
+      </w:r>
+    </w:p>
+    <w:p>
+      <w:pPr>
+        <w:pStyle w:val="NormalWeb"/>
+        <w:numPr>
+          <w:ilvl w:val="0"/>
+          <w:numId w:val="12"/>
+        </w:numPr>
+        <w:shd w:val="clear" w:color="auto" w:fill="FFFFFF"/>
+        <w:spacing w:before="0" w:beforeAutospacing="0" w:after="150" w:afterAutospacing="0"/>
+        <w:rPr>
+          <w:rFonts w:asciiTheme="minorHAnsi" w:hAnsiTheme="minorHAnsi" w:cstheme="minorHAnsi"/>
+          <w:sz w:val="21"/>
+          <w:szCs w:val="21"/>
+          <w14:shadow w14:blurRad="38100" w14:dist="25400" w14:dir="5400000" w14:sx="100000" w14:sy="100000" w14:kx="0" w14:ky="0" w14:algn="ctr">
+            <w14:srgbClr w14:val="6E747A">
+              <w14:alpha w14:val="57000"/>
+            </w14:srgbClr>
+          </w14:shadow>
+          <w14:textOutline w14:w="0" w14:cap="flat" w14:cmpd="sng" w14:algn="ctr">
+            <w14:noFill/>
+            <w14:prstDash w14:val="solid"/>
+            <w14:round/>
+          </w14:textOutline>
+        </w:rPr>
+      </w:pPr>
+      <w:r>
+        <w:rPr>
+          <w:rFonts w:asciiTheme="minorHAnsi" w:hAnsiTheme="minorHAnsi" w:cstheme="minorHAnsi"/>
+          <w:sz w:val="21"/>
+          <w:szCs w:val="21"/>
+          <w14:shadow w14:blurRad="38100" w14:dist="25400" w14:dir="5400000" w14:sx="100000" w14:sy="100000" w14:kx="0" w14:ky="0" w14:algn="ctr">
+            <w14:srgbClr w14:val="6E747A">
+              <w14:alpha w14:val="57000"/>
+            </w14:srgbClr>
+          </w14:shadow>
+          <w14:textOutline w14:w="0" w14:cap="flat" w14:cmpd="sng" w14:algn="ctr">
+            <w14:noFill/>
+            <w14:prstDash w14:val="solid"/>
+            <w14:round/>
+          </w14:textOutline>
+        </w:rPr>
+        <w:t>Java File operations</w:t>
+      </w:r>
+    </w:p>
+    <w:p>
+      <w:pPr>
+        <w:pStyle w:val="NormalWeb"/>
+        <w:numPr>
+          <w:ilvl w:val="0"/>
+          <w:numId w:val="12"/>
+        </w:numPr>
+        <w:shd w:val="clear" w:color="auto" w:fill="FFFFFF"/>
+        <w:spacing w:before="0" w:beforeAutospacing="0" w:after="150" w:afterAutospacing="0"/>
+        <w:rPr>
+          <w:rFonts w:asciiTheme="minorHAnsi" w:hAnsiTheme="minorHAnsi" w:cstheme="minorHAnsi"/>
+          <w:sz w:val="21"/>
+          <w:szCs w:val="21"/>
+          <w14:shadow w14:blurRad="38100" w14:dist="25400" w14:dir="5400000" w14:sx="100000" w14:sy="100000" w14:kx="0" w14:ky="0" w14:algn="ctr">
+            <w14:srgbClr w14:val="6E747A">
+              <w14:alpha w14:val="57000"/>
+            </w14:srgbClr>
+          </w14:shadow>
+          <w14:textOutline w14:w="0" w14:cap="flat" w14:cmpd="sng" w14:algn="ctr">
+            <w14:noFill/>
+            <w14:prstDash w14:val="solid"/>
+            <w14:round/>
+          </w14:textOutline>
+        </w:rPr>
+      </w:pPr>
+      <w:r>
+        <w:rPr>
+          <w:rFonts w:asciiTheme="minorHAnsi" w:hAnsiTheme="minorHAnsi" w:cstheme="minorHAnsi"/>
+          <w:sz w:val="21"/>
+          <w:szCs w:val="21"/>
+          <w14:shadow w14:blurRad="38100" w14:dist="25400" w14:dir="5400000" w14:sx="100000" w14:sy="100000" w14:kx="0" w14:ky="0" w14:algn="ctr">
+            <w14:srgbClr w14:val="6E747A">
+              <w14:alpha w14:val="57000"/>
+            </w14:srgbClr>
+          </w14:shadow>
+          <w14:textOutline w14:w="0" w14:cap="flat" w14:cmpd="sng" w14:algn="ctr">
+            <w14:noFill/>
+            <w14:prstDash w14:val="solid"/>
+            <w14:round/>
+          </w14:textOutline>
+        </w:rPr>
+        <w:t>Error Handling: Throws, try-catch</w:t>
+      </w:r>
+    </w:p>
+    <w:p>
+      <w:pPr>
+        <w:pStyle w:val="NormalWeb"/>
+        <w:numPr>
+          <w:ilvl w:val="0"/>
+          <w:numId w:val="12"/>
+        </w:numPr>
+        <w:shd w:val="clear" w:color="auto" w:fill="FFFFFF"/>
+        <w:spacing w:before="0" w:beforeAutospacing="0" w:after="150" w:afterAutospacing="0"/>
+        <w:rPr>
+          <w:rFonts w:asciiTheme="minorHAnsi" w:hAnsiTheme="minorHAnsi" w:cstheme="minorHAnsi"/>
+          <w:sz w:val="21"/>
+          <w:szCs w:val="21"/>
+          <w14:shadow w14:blurRad="38100" w14:dist="25400" w14:dir="5400000" w14:sx="100000" w14:sy="100000" w14:kx="0" w14:ky="0" w14:algn="ctr">
+            <w14:srgbClr w14:val="6E747A">
+              <w14:alpha w14:val="57000"/>
+            </w14:srgbClr>
+          </w14:shadow>
+          <w14:textOutline w14:w="0" w14:cap="flat" w14:cmpd="sng" w14:algn="ctr">
+            <w14:noFill/>
+            <w14:prstDash w14:val="solid"/>
+            <w14:round/>
+          </w14:textOutline>
+        </w:rPr>
+      </w:pPr>
+      <w:r>
+        <w:rPr>
+          <w:rFonts w:asciiTheme="minorHAnsi" w:hAnsiTheme="minorHAnsi" w:cstheme="minorHAnsi"/>
+          <w:sz w:val="21"/>
+          <w:szCs w:val="21"/>
+          <w14:shadow w14:blurRad="38100" w14:dist="25400" w14:dir="5400000" w14:sx="100000" w14:sy="100000" w14:kx="0" w14:ky="0" w14:algn="ctr">
+            <w14:srgbClr w14:val="6E747A">
+              <w14:alpha w14:val="57000"/>
+            </w14:srgbClr>
+          </w14:shadow>
+          <w14:textOutline w14:w="0" w14:cap="flat" w14:cmpd="sng" w14:algn="ctr">
+            <w14:noFill/>
+            <w14:prstDash w14:val="solid"/>
+            <w14:round/>
+          </w14:textOutline>
+        </w:rPr>
+        <w:t>Looping: if-else, nested.</w:t>
+      </w:r>
+    </w:p>
+    <w:p>
+      <w:pPr>
+        <w:pStyle w:val="NormalWeb"/>
+        <w:numPr>
+          <w:ilvl w:val="0"/>
+          <w:numId w:val="12"/>
+        </w:numPr>
+        <w:shd w:val="clear" w:color="auto" w:fill="FFFFFF"/>
+        <w:spacing w:before="0" w:beforeAutospacing="0" w:after="150" w:afterAutospacing="0"/>
+        <w:rPr>
+          <w:rFonts w:asciiTheme="minorHAnsi" w:hAnsiTheme="minorHAnsi" w:cstheme="minorHAnsi"/>
+          <w:sz w:val="21"/>
+          <w:szCs w:val="21"/>
+          <w14:shadow w14:blurRad="38100" w14:dist="25400" w14:dir="5400000" w14:sx="100000" w14:sy="100000" w14:kx="0" w14:ky="0" w14:algn="ctr">
+            <w14:srgbClr w14:val="6E747A">
+              <w14:alpha w14:val="57000"/>
+            </w14:srgbClr>
+          </w14:shadow>
+          <w14:textOutline w14:w="0" w14:cap="flat" w14:cmpd="sng" w14:algn="ctr">
+            <w14:noFill/>
+            <w14:prstDash w14:val="solid"/>
+            <w14:round/>
+          </w14:textOutline>
+        </w:rPr>
+      </w:pPr>
+      <w:r>
+        <w:rPr>
+          <w:rFonts w:asciiTheme="minorHAnsi" w:hAnsiTheme="minorHAnsi" w:cstheme="minorHAnsi"/>
+          <w:sz w:val="21"/>
+          <w:szCs w:val="21"/>
+          <w14:shadow w14:blurRad="38100" w14:dist="25400" w14:dir="5400000" w14:sx="100000" w14:sy="100000" w14:kx="0" w14:ky="0" w14:algn="ctr">
+            <w14:srgbClr w14:val="6E747A">
+              <w14:alpha w14:val="57000"/>
+            </w14:srgbClr>
+          </w14:shadow>
+          <w14:textOutline w14:w="0" w14:cap="flat" w14:cmpd="sng" w14:algn="ctr">
+            <w14:noFill/>
+            <w14:prstDash w14:val="solid"/>
+            <w14:round/>
+          </w14:textOutline>
+        </w:rPr>
+        <w:t>Switch cases</w:t>
+      </w:r>
+    </w:p>
+    <w:p>
+      <w:pPr>
+        <w:pStyle w:val="NormalWeb"/>
+        <w:numPr>
+          <w:ilvl w:val="0"/>
+          <w:numId w:val="12"/>
+        </w:numPr>
+        <w:shd w:val="clear" w:color="auto" w:fill="FFFFFF"/>
+        <w:spacing w:before="0" w:beforeAutospacing="0" w:after="150" w:afterAutospacing="0"/>
+        <w:rPr>
+          <w:rFonts w:asciiTheme="minorHAnsi" w:hAnsiTheme="minorHAnsi" w:cstheme="minorHAnsi"/>
+          <w:sz w:val="21"/>
+          <w:szCs w:val="21"/>
+          <w14:shadow w14:blurRad="38100" w14:dist="25400" w14:dir="5400000" w14:sx="100000" w14:sy="100000" w14:kx="0" w14:ky="0" w14:algn="ctr">
+            <w14:srgbClr w14:val="6E747A">
+              <w14:alpha w14:val="57000"/>
+            </w14:srgbClr>
+          </w14:shadow>
+          <w14:textOutline w14:w="0" w14:cap="flat" w14:cmpd="sng" w14:algn="ctr">
+            <w14:noFill/>
+            <w14:prstDash w14:val="solid"/>
+            <w14:round/>
+          </w14:textOutline>
+        </w:rPr>
+      </w:pPr>
+      <w:r>
+        <w:rPr>
+          <w:rFonts w:asciiTheme="minorHAnsi" w:hAnsiTheme="minorHAnsi" w:cstheme="minorHAnsi"/>
+          <w:sz w:val="21"/>
+          <w:szCs w:val="21"/>
+          <w14:shadow w14:blurRad="38100" w14:dist="25400" w14:dir="5400000" w14:sx="100000" w14:sy="100000" w14:kx="0" w14:ky="0" w14:algn="ctr">
+            <w14:srgbClr w14:val="6E747A">
+              <w14:alpha w14:val="57000"/>
+            </w14:srgbClr>
+          </w14:shadow>
+          <w14:textOutline w14:w="0" w14:cap="flat" w14:cmpd="sng" w14:algn="ctr">
+            <w14:noFill/>
+            <w14:prstDash w14:val="solid"/>
+            <w14:round/>
+          </w14:textOutline>
+        </w:rPr>
+        <w:t>Scanner class for user input</w:t>
+      </w:r>
+    </w:p>
+    <w:p>
+      <w:pPr>
+        <w:pStyle w:val="NormalWeb"/>
+        <w:numPr>
+          <w:ilvl w:val="0"/>
+          <w:numId w:val="3"/>
+        </w:numPr>
+        <w:shd w:val="clear" w:color="auto" w:fill="FFFFFF"/>
+        <w:spacing w:before="0" w:beforeAutospacing="0" w:after="150" w:afterAutospacing="0"/>
+        <w:rPr>
+          <w:rFonts w:asciiTheme="minorHAnsi" w:hAnsiTheme="minorHAnsi" w:cstheme="minorHAnsi"/>
+          <w:sz w:val="21"/>
+          <w:szCs w:val="21"/>
+          <w14:shadow w14:blurRad="38100" w14:dist="25400" w14:dir="5400000" w14:sx="100000" w14:sy="100000" w14:kx="0" w14:ky="0" w14:algn="ctr">
+            <w14:srgbClr w14:val="6E747A">
+              <w14:alpha w14:val="57000"/>
+            </w14:srgbClr>
+          </w14:shadow>
+          <w14:textOutline w14:w="0" w14:cap="flat" w14:cmpd="sng" w14:algn="ctr">
+            <w14:noFill/>
+            <w14:prstDash w14:val="solid"/>
+            <w14:round/>
+          </w14:textOutline>
+        </w:rPr>
+      </w:pPr>
+      <w:r>
+        <w:rPr>
+          <w:rFonts w:asciiTheme="minorHAnsi" w:hAnsiTheme="minorHAnsi" w:cstheme="minorHAnsi"/>
+          <w:sz w:val="21"/>
+          <w:szCs w:val="21"/>
+          <w14:shadow w14:blurRad="38100" w14:dist="25400" w14:dir="5400000" w14:sx="100000" w14:sy="100000" w14:kx="0" w14:ky="0" w14:algn="ctr">
+            <w14:srgbClr w14:val="6E747A">
+              <w14:alpha w14:val="57000"/>
+            </w14:srgbClr>
+          </w14:shadow>
+          <w14:textOutline w14:w="0" w14:cap="flat" w14:cmpd="sng" w14:algn="ctr">
+            <w14:noFill/>
+            <w14:prstDash w14:val="solid"/>
+            <w14:round/>
+          </w14:textOutline>
+        </w:rPr>
+        <w:t xml:space="preserve">Data Structure </w:t>
+      </w:r>
+    </w:p>
+    <w:p>
+      <w:pPr>
+        <w:pStyle w:val="NormalWeb"/>
+        <w:numPr>
+          <w:ilvl w:val="0"/>
+          <w:numId w:val="13"/>
+        </w:numPr>
+        <w:shd w:val="clear" w:color="auto" w:fill="FFFFFF"/>
+        <w:spacing w:before="0" w:beforeAutospacing="0" w:after="150" w:afterAutospacing="0"/>
+        <w:rPr>
+          <w:rFonts w:asciiTheme="minorHAnsi" w:hAnsiTheme="minorHAnsi" w:cstheme="minorHAnsi"/>
+          <w:sz w:val="21"/>
+          <w:szCs w:val="21"/>
+          <w14:shadow w14:blurRad="38100" w14:dist="25400" w14:dir="5400000" w14:sx="100000" w14:sy="100000" w14:kx="0" w14:ky="0" w14:algn="ctr">
+            <w14:srgbClr w14:val="6E747A">
+              <w14:alpha w14:val="57000"/>
+            </w14:srgbClr>
+          </w14:shadow>
+          <w14:textOutline w14:w="0" w14:cap="flat" w14:cmpd="sng" w14:algn="ctr">
+            <w14:noFill/>
+            <w14:prstDash w14:val="solid"/>
+            <w14:round/>
+          </w14:textOutline>
+        </w:rPr>
+      </w:pPr>
+      <w:r>
+        <w:rPr>
+          <w:rFonts w:asciiTheme="minorHAnsi" w:hAnsiTheme="minorHAnsi" w:cstheme="minorHAnsi"/>
+          <w:sz w:val="21"/>
+          <w:szCs w:val="21"/>
+          <w14:shadow w14:blurRad="38100" w14:dist="25400" w14:dir="5400000" w14:sx="100000" w14:sy="100000" w14:kx="0" w14:ky="0" w14:algn="ctr">
+            <w14:srgbClr w14:val="6E747A">
+              <w14:alpha w14:val="57000"/>
+            </w14:srgbClr>
+          </w14:shadow>
+          <w14:textOutline w14:w="0" w14:cap="flat" w14:cmpd="sng" w14:algn="ctr">
+            <w14:noFill/>
+            <w14:prstDash w14:val="solid"/>
+            <w14:round/>
+          </w14:textOutline>
+        </w:rPr>
+        <w:t xml:space="preserve">Collections: List, </w:t>
+      </w:r>
+      <w:proofErr w:type="spellStart"/>
+      <w:r>
+        <w:rPr>
+          <w:rFonts w:asciiTheme="minorHAnsi" w:hAnsiTheme="minorHAnsi" w:cstheme="minorHAnsi"/>
+          <w:sz w:val="21"/>
+          <w:szCs w:val="21"/>
+          <w14:shadow w14:blurRad="38100" w14:dist="25400" w14:dir="5400000" w14:sx="100000" w14:sy="100000" w14:kx="0" w14:ky="0" w14:algn="ctr">
+            <w14:srgbClr w14:val="6E747A">
+              <w14:alpha w14:val="57000"/>
+            </w14:srgbClr>
+          </w14:shadow>
+          <w14:textOutline w14:w="0" w14:cap="flat" w14:cmpd="sng" w14:algn="ctr">
+            <w14:noFill/>
+            <w14:prstDash w14:val="solid"/>
+            <w14:round/>
+          </w14:textOutline>
+        </w:rPr>
+        <w:t>ArrayList</w:t>
+      </w:r>
+      <w:proofErr w:type="spellEnd"/>
+    </w:p>
+    <w:p>
+      <w:pPr>
+        <w:pStyle w:val="NormalWeb"/>
+        <w:numPr>
+          <w:ilvl w:val="0"/>
+          <w:numId w:val="13"/>
+        </w:numPr>
+        <w:shd w:val="clear" w:color="auto" w:fill="FFFFFF"/>
+        <w:spacing w:before="0" w:beforeAutospacing="0" w:after="150" w:afterAutospacing="0"/>
+        <w:rPr>
+          <w:rFonts w:asciiTheme="minorHAnsi" w:hAnsiTheme="minorHAnsi" w:cstheme="minorHAnsi"/>
+          <w:sz w:val="21"/>
+          <w:szCs w:val="21"/>
+          <w14:shadow w14:blurRad="38100" w14:dist="25400" w14:dir="5400000" w14:sx="100000" w14:sy="100000" w14:kx="0" w14:ky="0" w14:algn="ctr">
+            <w14:srgbClr w14:val="6E747A">
+              <w14:alpha w14:val="57000"/>
+            </w14:srgbClr>
+          </w14:shadow>
+          <w14:textOutline w14:w="0" w14:cap="flat" w14:cmpd="sng" w14:algn="ctr">
+            <w14:noFill/>
+            <w14:prstDash w14:val="solid"/>
+            <w14:round/>
+          </w14:textOutline>
+        </w:rPr>
+      </w:pPr>
+      <w:r>
+        <w:rPr>
+          <w:rFonts w:asciiTheme="minorHAnsi" w:hAnsiTheme="minorHAnsi" w:cstheme="minorHAnsi"/>
+          <w:sz w:val="21"/>
+          <w:szCs w:val="21"/>
+          <w14:shadow w14:blurRad="38100" w14:dist="25400" w14:dir="5400000" w14:sx="100000" w14:sy="100000" w14:kx="0" w14:ky="0" w14:algn="ctr">
+            <w14:srgbClr w14:val="6E747A">
+              <w14:alpha w14:val="57000"/>
+            </w14:srgbClr>
+          </w14:shadow>
+          <w14:textOutline w14:w="0" w14:cap="flat" w14:cmpd="sng" w14:algn="ctr">
+            <w14:noFill/>
+            <w14:prstDash w14:val="solid"/>
+            <w14:round/>
+          </w14:textOutline>
+        </w:rPr>
+        <w:t>Arrays.</w:t>
+      </w:r>
+    </w:p>
+    <w:p>
+      <w:pPr>
+        <w:pStyle w:val="NormalWeb"/>
+        <w:numPr>
+          <w:ilvl w:val="0"/>
+          <w:numId w:val="13"/>
+        </w:numPr>
+        <w:shd w:val="clear" w:color="auto" w:fill="FFFFFF"/>
+        <w:spacing w:before="0" w:beforeAutospacing="0" w:after="150" w:afterAutospacing="0"/>
+        <w:rPr>
+          <w:rFonts w:asciiTheme="minorHAnsi" w:hAnsiTheme="minorHAnsi" w:cstheme="minorHAnsi"/>
+          <w:sz w:val="21"/>
+          <w:szCs w:val="21"/>
+          <w14:shadow w14:blurRad="38100" w14:dist="25400" w14:dir="5400000" w14:sx="100000" w14:sy="100000" w14:kx="0" w14:ky="0" w14:algn="ctr">
+            <w14:srgbClr w14:val="6E747A">
+              <w14:alpha w14:val="57000"/>
+            </w14:srgbClr>
+          </w14:shadow>
+          <w14:textOutline w14:w="0" w14:cap="flat" w14:cmpd="sng" w14:algn="ctr">
+            <w14:noFill/>
+            <w14:prstDash w14:val="solid"/>
+            <w14:round/>
+          </w14:textOutline>
+        </w:rPr>
+      </w:pPr>
+      <w:r>
+        <w:rPr>
+          <w:rFonts w:asciiTheme="minorHAnsi" w:hAnsiTheme="minorHAnsi" w:cstheme="minorHAnsi"/>
+          <w:sz w:val="21"/>
+          <w:szCs w:val="21"/>
+          <w14:shadow w14:blurRad="38100" w14:dist="25400" w14:dir="5400000" w14:sx="100000" w14:sy="100000" w14:kx="0" w14:ky="0" w14:algn="ctr">
+            <w14:srgbClr w14:val="6E747A">
+              <w14:alpha w14:val="57000"/>
+            </w14:srgbClr>
+          </w14:shadow>
+          <w14:textOutline w14:w="0" w14:cap="flat" w14:cmpd="sng" w14:algn="ctr">
+            <w14:noFill/>
+            <w14:prstDash w14:val="solid"/>
+            <w14:round/>
+          </w14:textOutline>
+        </w:rPr>
+        <w:t>Sorting.</w:t>
+      </w:r>
+    </w:p>
+    <w:p>
+      <w:pPr>
+        <w:pStyle w:val="NormalWeb"/>
+        <w:numPr>
+          <w:ilvl w:val="0"/>
+          <w:numId w:val="13"/>
+        </w:numPr>
+        <w:shd w:val="clear" w:color="auto" w:fill="FFFFFF"/>
+        <w:spacing w:before="0" w:beforeAutospacing="0" w:after="150" w:afterAutospacing="0"/>
+        <w:rPr>
+          <w:rFonts w:asciiTheme="minorHAnsi" w:hAnsiTheme="minorHAnsi" w:cstheme="minorHAnsi"/>
+          <w:sz w:val="21"/>
+          <w:szCs w:val="21"/>
+          <w14:shadow w14:blurRad="38100" w14:dist="25400" w14:dir="5400000" w14:sx="100000" w14:sy="100000" w14:kx="0" w14:ky="0" w14:algn="ctr">
+            <w14:srgbClr w14:val="6E747A">
+              <w14:alpha w14:val="57000"/>
+            </w14:srgbClr>
+          </w14:shadow>
+          <w14:textOutline w14:w="0" w14:cap="flat" w14:cmpd="sng" w14:algn="ctr">
+            <w14:noFill/>
+            <w14:prstDash w14:val="solid"/>
+            <w14:round/>
+          </w14:textOutline>
+        </w:rPr>
+      </w:pPr>
+      <w:r>
+        <w:rPr>
+          <w:rFonts w:asciiTheme="minorHAnsi" w:hAnsiTheme="minorHAnsi" w:cstheme="minorHAnsi"/>
+          <w:sz w:val="21"/>
+          <w:szCs w:val="21"/>
+          <w14:shadow w14:blurRad="38100" w14:dist="25400" w14:dir="5400000" w14:sx="100000" w14:sy="100000" w14:kx="0" w14:ky="0" w14:algn="ctr">
+            <w14:srgbClr w14:val="6E747A">
+              <w14:alpha w14:val="57000"/>
+            </w14:srgbClr>
+          </w14:shadow>
+          <w14:textOutline w14:w="0" w14:cap="flat" w14:cmpd="sng" w14:algn="ctr">
+            <w14:noFill/>
+            <w14:prstDash w14:val="solid"/>
+            <w14:round/>
+          </w14:textOutline>
+        </w:rPr>
+        <w:t>Searching.</w:t>
+      </w:r>
     </w:p>
     <w:p>
       <w:pPr>
@@ -5468,6 +5921,95 @@
 <file path=word/numbering.xml><?xml version="1.0" encoding="utf-8"?>
 <w:numbering xmlns:wpc="http://schemas.microsoft.com/office/word/2010/wordprocessingCanvas" xmlns:cx="http://schemas.microsoft.com/office/drawing/2014/chartex" xmlns:cx1="http://schemas.microsoft.com/office/drawing/2015/9/8/chartex" xmlns:cx2="http://schemas.microsoft.com/office/drawing/2015/10/21/chartex" xmlns:cx3="http://schemas.microsoft.com/office/drawing/2016/5/9/chartex" xmlns:cx4="http://schemas.microsoft.com/office/drawing/2016/5/10/chartex" xmlns:cx5="http://schemas.microsoft.com/office/drawing/2016/5/11/chartex" xmlns:cx6="http://schemas.microsoft.com/office/drawing/2016/5/12/chartex" xmlns:cx7="http://schemas.microsoft.com/office/drawing/2016/5/13/chartex" xmlns:cx8="http://schemas.microsoft.com/office/drawing/2016/5/14/chartex" xmlns:mc="http://schemas.openxmlformats.org/markup-compatibility/2006" xmlns:aink="http://schemas.microsoft.com/office/drawing/2016/ink" xmlns:am3d="http://schemas.microsoft.com/office/drawing/2017/model3d" xmlns:o="urn:schemas-microsoft-com:office:office" xmlns:r="http://schemas.openxmlformats.org/officeDocument/2006/relationships" xmlns:m="http://schemas.openxmlformats.org/officeDocument/2006/math" xmlns:v="urn:schemas-microsoft-com:vml" xmlns:wp14="http://schemas.microsoft.com/office/word/2010/wordprocessingDrawing" xmlns:wp="http://schemas.openxmlformats.org/drawingml/2006/wordprocessingDrawing" xmlns:w10="urn:schemas-microsoft-com:office:word" xmlns:w="http://schemas.openxmlformats.org/wordprocessingml/2006/main" xmlns:w14="http://schemas.microsoft.com/office/word/2010/wordml" xmlns:w15="http://schemas.microsoft.com/office/word/2012/wordml" xmlns:w16cex="http://schemas.microsoft.com/office/word/2018/wordml/cex" xmlns:w16cid="http://schemas.microsoft.com/office/word/2016/wordml/cid" xmlns:w16="http://schemas.microsoft.com/office/word/2018/wordml" xmlns:w16se="http://schemas.microsoft.com/office/word/2015/wordml/symex" xmlns:wpg="http://schemas.microsoft.com/office/word/2010/wordprocessingGroup" xmlns:wpi="http://schemas.microsoft.com/office/word/2010/wordprocessingInk" xmlns:wne="http://schemas.microsoft.com/office/word/2006/wordml" xmlns:wps="http://schemas.microsoft.com/office/word/2010/wordprocessingShape" mc:Ignorable="w14 w15 w16se w16cid w16 w16cex wp14">
   <w:abstractNum w:abstractNumId="0" w15:restartNumberingAfterBreak="0">
+    <w:nsid w:val="013340E4"/>
+    <w:multiLevelType w:val="hybridMultilevel"/>
+    <w:tmpl w:val="164CB8AE"/>
+    <w:lvl w:ilvl="0" w:tplc="4009000F">
+      <w:start w:val="1"/>
+      <w:numFmt w:val="decimal"/>
+      <w:lvlText w:val="%1."/>
+      <w:lvlJc w:val="left"/>
+      <w:pPr>
+        <w:ind w:left="720" w:hanging="360"/>
+      </w:pPr>
+      <w:rPr>
+        <w:rFonts w:hint="default"/>
+      </w:rPr>
+    </w:lvl>
+    <w:lvl w:ilvl="1" w:tplc="40090019" w:tentative="1">
+      <w:start w:val="1"/>
+      <w:numFmt w:val="lowerLetter"/>
+      <w:lvlText w:val="%2."/>
+      <w:lvlJc w:val="left"/>
+      <w:pPr>
+        <w:ind w:left="1440" w:hanging="360"/>
+      </w:pPr>
+    </w:lvl>
+    <w:lvl w:ilvl="2" w:tplc="4009001B" w:tentative="1">
+      <w:start w:val="1"/>
+      <w:numFmt w:val="lowerRoman"/>
+      <w:lvlText w:val="%3."/>
+      <w:lvlJc w:val="right"/>
+      <w:pPr>
+        <w:ind w:left="2160" w:hanging="180"/>
+      </w:pPr>
+    </w:lvl>
+    <w:lvl w:ilvl="3" w:tplc="4009000F" w:tentative="1">
+      <w:start w:val="1"/>
+      <w:numFmt w:val="decimal"/>
+      <w:lvlText w:val="%4."/>
+      <w:lvlJc w:val="left"/>
+      <w:pPr>
+        <w:ind w:left="2880" w:hanging="360"/>
+      </w:pPr>
+    </w:lvl>
+    <w:lvl w:ilvl="4" w:tplc="40090019" w:tentative="1">
+      <w:start w:val="1"/>
+      <w:numFmt w:val="lowerLetter"/>
+      <w:lvlText w:val="%5."/>
+      <w:lvlJc w:val="left"/>
+      <w:pPr>
+        <w:ind w:left="3600" w:hanging="360"/>
+      </w:pPr>
+    </w:lvl>
+    <w:lvl w:ilvl="5" w:tplc="4009001B" w:tentative="1">
+      <w:start w:val="1"/>
+      <w:numFmt w:val="lowerRoman"/>
+      <w:lvlText w:val="%6."/>
+      <w:lvlJc w:val="right"/>
+      <w:pPr>
+        <w:ind w:left="4320" w:hanging="180"/>
+      </w:pPr>
+    </w:lvl>
+    <w:lvl w:ilvl="6" w:tplc="4009000F" w:tentative="1">
+      <w:start w:val="1"/>
+      <w:numFmt w:val="decimal"/>
+      <w:lvlText w:val="%7."/>
+      <w:lvlJc w:val="left"/>
+      <w:pPr>
+        <w:ind w:left="5040" w:hanging="360"/>
+      </w:pPr>
+    </w:lvl>
+    <w:lvl w:ilvl="7" w:tplc="40090019" w:tentative="1">
+      <w:start w:val="1"/>
+      <w:numFmt w:val="lowerLetter"/>
+      <w:lvlText w:val="%8."/>
+      <w:lvlJc w:val="left"/>
+      <w:pPr>
+        <w:ind w:left="5760" w:hanging="360"/>
+      </w:pPr>
+    </w:lvl>
+    <w:lvl w:ilvl="8" w:tplc="4009001B" w:tentative="1">
+      <w:start w:val="1"/>
+      <w:numFmt w:val="lowerRoman"/>
+      <w:lvlText w:val="%9."/>
+      <w:lvlJc w:val="right"/>
+      <w:pPr>
+        <w:ind w:left="6480" w:hanging="180"/>
+      </w:pPr>
+    </w:lvl>
+  </w:abstractNum>
+  <w:abstractNum w:abstractNumId="1" w15:restartNumberingAfterBreak="0">
     <w:nsid w:val="0F567743"/>
     <w:multiLevelType w:val="hybridMultilevel"/>
     <w:tmpl w:val="A54E32C2"/>
@@ -5579,7 +6121,93 @@
       </w:rPr>
     </w:lvl>
   </w:abstractNum>
-  <w:abstractNum w:abstractNumId="1" w15:restartNumberingAfterBreak="0">
+  <w:abstractNum w:abstractNumId="2" w15:restartNumberingAfterBreak="0">
+    <w:nsid w:val="12F56789"/>
+    <w:multiLevelType w:val="hybridMultilevel"/>
+    <w:tmpl w:val="643260E6"/>
+    <w:lvl w:ilvl="0" w:tplc="40090017">
+      <w:start w:val="1"/>
+      <w:numFmt w:val="lowerLetter"/>
+      <w:lvlText w:val="%1)"/>
+      <w:lvlJc w:val="left"/>
+      <w:pPr>
+        <w:ind w:left="1080" w:hanging="360"/>
+      </w:pPr>
+    </w:lvl>
+    <w:lvl w:ilvl="1" w:tplc="40090019" w:tentative="1">
+      <w:start w:val="1"/>
+      <w:numFmt w:val="lowerLetter"/>
+      <w:lvlText w:val="%2."/>
+      <w:lvlJc w:val="left"/>
+      <w:pPr>
+        <w:ind w:left="1800" w:hanging="360"/>
+      </w:pPr>
+    </w:lvl>
+    <w:lvl w:ilvl="2" w:tplc="4009001B" w:tentative="1">
+      <w:start w:val="1"/>
+      <w:numFmt w:val="lowerRoman"/>
+      <w:lvlText w:val="%3."/>
+      <w:lvlJc w:val="right"/>
+      <w:pPr>
+        <w:ind w:left="2520" w:hanging="180"/>
+      </w:pPr>
+    </w:lvl>
+    <w:lvl w:ilvl="3" w:tplc="4009000F" w:tentative="1">
+      <w:start w:val="1"/>
+      <w:numFmt w:val="decimal"/>
+      <w:lvlText w:val="%4."/>
+      <w:lvlJc w:val="left"/>
+      <w:pPr>
+        <w:ind w:left="3240" w:hanging="360"/>
+      </w:pPr>
+    </w:lvl>
+    <w:lvl w:ilvl="4" w:tplc="40090019" w:tentative="1">
+      <w:start w:val="1"/>
+      <w:numFmt w:val="lowerLetter"/>
+      <w:lvlText w:val="%5."/>
+      <w:lvlJc w:val="left"/>
+      <w:pPr>
+        <w:ind w:left="3960" w:hanging="360"/>
+      </w:pPr>
+    </w:lvl>
+    <w:lvl w:ilvl="5" w:tplc="4009001B" w:tentative="1">
+      <w:start w:val="1"/>
+      <w:numFmt w:val="lowerRoman"/>
+      <w:lvlText w:val="%6."/>
+      <w:lvlJc w:val="right"/>
+      <w:pPr>
+        <w:ind w:left="4680" w:hanging="180"/>
+      </w:pPr>
+    </w:lvl>
+    <w:lvl w:ilvl="6" w:tplc="4009000F" w:tentative="1">
+      <w:start w:val="1"/>
+      <w:numFmt w:val="decimal"/>
+      <w:lvlText w:val="%7."/>
+      <w:lvlJc w:val="left"/>
+      <w:pPr>
+        <w:ind w:left="5400" w:hanging="360"/>
+      </w:pPr>
+    </w:lvl>
+    <w:lvl w:ilvl="7" w:tplc="40090019" w:tentative="1">
+      <w:start w:val="1"/>
+      <w:numFmt w:val="lowerLetter"/>
+      <w:lvlText w:val="%8."/>
+      <w:lvlJc w:val="left"/>
+      <w:pPr>
+        <w:ind w:left="6120" w:hanging="360"/>
+      </w:pPr>
+    </w:lvl>
+    <w:lvl w:ilvl="8" w:tplc="4009001B" w:tentative="1">
+      <w:start w:val="1"/>
+      <w:numFmt w:val="lowerRoman"/>
+      <w:lvlText w:val="%9."/>
+      <w:lvlJc w:val="right"/>
+      <w:pPr>
+        <w:ind w:left="6840" w:hanging="180"/>
+      </w:pPr>
+    </w:lvl>
+  </w:abstractNum>
+  <w:abstractNum w:abstractNumId="3" w15:restartNumberingAfterBreak="0">
     <w:nsid w:val="15191C87"/>
     <w:multiLevelType w:val="hybridMultilevel"/>
     <w:tmpl w:val="47FE7110"/>
@@ -5692,7 +6320,7 @@
       </w:rPr>
     </w:lvl>
   </w:abstractNum>
-  <w:abstractNum w:abstractNumId="2" w15:restartNumberingAfterBreak="0">
+  <w:abstractNum w:abstractNumId="4" w15:restartNumberingAfterBreak="0">
     <w:nsid w:val="1B413349"/>
     <w:multiLevelType w:val="hybridMultilevel"/>
     <w:tmpl w:val="C2386F6A"/>
@@ -5781,7 +6409,7 @@
       </w:pPr>
     </w:lvl>
   </w:abstractNum>
-  <w:abstractNum w:abstractNumId="3" w15:restartNumberingAfterBreak="0">
+  <w:abstractNum w:abstractNumId="5" w15:restartNumberingAfterBreak="0">
     <w:nsid w:val="30990A83"/>
     <w:multiLevelType w:val="hybridMultilevel"/>
     <w:tmpl w:val="029434C2"/>
@@ -5867,7 +6495,7 @@
       </w:pPr>
     </w:lvl>
   </w:abstractNum>
-  <w:abstractNum w:abstractNumId="4" w15:restartNumberingAfterBreak="0">
+  <w:abstractNum w:abstractNumId="6" w15:restartNumberingAfterBreak="0">
     <w:nsid w:val="317356D7"/>
     <w:multiLevelType w:val="hybridMultilevel"/>
     <w:tmpl w:val="E63E8B3C"/>
@@ -5956,7 +6584,7 @@
       </w:pPr>
     </w:lvl>
   </w:abstractNum>
-  <w:abstractNum w:abstractNumId="5" w15:restartNumberingAfterBreak="0">
+  <w:abstractNum w:abstractNumId="7" w15:restartNumberingAfterBreak="0">
     <w:nsid w:val="34B25E72"/>
     <w:multiLevelType w:val="multilevel"/>
     <w:tmpl w:val="BD72607E"/>
@@ -6101,7 +6729,7 @@
       </w:rPr>
     </w:lvl>
   </w:abstractNum>
-  <w:abstractNum w:abstractNumId="6" w15:restartNumberingAfterBreak="0">
+  <w:abstractNum w:abstractNumId="8" w15:restartNumberingAfterBreak="0">
     <w:nsid w:val="38346B75"/>
     <w:multiLevelType w:val="hybridMultilevel"/>
     <w:tmpl w:val="58A29670"/>
@@ -6190,7 +6818,7 @@
       </w:pPr>
     </w:lvl>
   </w:abstractNum>
-  <w:abstractNum w:abstractNumId="7" w15:restartNumberingAfterBreak="0">
+  <w:abstractNum w:abstractNumId="9" w15:restartNumberingAfterBreak="0">
     <w:nsid w:val="600A3228"/>
     <w:multiLevelType w:val="hybridMultilevel"/>
     <w:tmpl w:val="C2386F6A"/>
@@ -6279,7 +6907,7 @@
       </w:pPr>
     </w:lvl>
   </w:abstractNum>
-  <w:abstractNum w:abstractNumId="8" w15:restartNumberingAfterBreak="0">
+  <w:abstractNum w:abstractNumId="10" w15:restartNumberingAfterBreak="0">
     <w:nsid w:val="710935A5"/>
     <w:multiLevelType w:val="hybridMultilevel"/>
     <w:tmpl w:val="6310EC6C"/>
@@ -6365,7 +6993,7 @@
       </w:pPr>
     </w:lvl>
   </w:abstractNum>
-  <w:abstractNum w:abstractNumId="9" w15:restartNumberingAfterBreak="0">
+  <w:abstractNum w:abstractNumId="11" w15:restartNumberingAfterBreak="0">
     <w:nsid w:val="717444DB"/>
     <w:multiLevelType w:val="hybridMultilevel"/>
     <w:tmpl w:val="B6E6291C"/>
@@ -6452,10 +7080,10 @@
     </w:lvl>
   </w:abstractNum>
   <w:num w:numId="1">
-    <w:abstractNumId w:val="5"/>
+    <w:abstractNumId w:val="7"/>
   </w:num>
   <w:num w:numId="2">
-    <w:abstractNumId w:val="5"/>
+    <w:abstractNumId w:val="7"/>
     <w:lvlOverride w:ilvl="1">
       <w:lvl w:ilvl="1">
         <w:numFmt w:val="bullet"/>
@@ -6475,31 +7103,37 @@
     </w:lvlOverride>
   </w:num>
   <w:num w:numId="3">
+    <w:abstractNumId w:val="1"/>
+  </w:num>
+  <w:num w:numId="4">
+    <w:abstractNumId w:val="6"/>
+  </w:num>
+  <w:num w:numId="5">
+    <w:abstractNumId w:val="8"/>
+  </w:num>
+  <w:num w:numId="6">
+    <w:abstractNumId w:val="5"/>
+  </w:num>
+  <w:num w:numId="7">
+    <w:abstractNumId w:val="11"/>
+  </w:num>
+  <w:num w:numId="8">
+    <w:abstractNumId w:val="10"/>
+  </w:num>
+  <w:num w:numId="9">
+    <w:abstractNumId w:val="9"/>
+  </w:num>
+  <w:num w:numId="10">
+    <w:abstractNumId w:val="4"/>
+  </w:num>
+  <w:num w:numId="11">
+    <w:abstractNumId w:val="3"/>
+  </w:num>
+  <w:num w:numId="12">
     <w:abstractNumId w:val="0"/>
   </w:num>
-  <w:num w:numId="4">
-    <w:abstractNumId w:val="4"/>
-  </w:num>
-  <w:num w:numId="5">
-    <w:abstractNumId w:val="6"/>
-  </w:num>
-  <w:num w:numId="6">
-    <w:abstractNumId w:val="3"/>
-  </w:num>
-  <w:num w:numId="7">
-    <w:abstractNumId w:val="9"/>
-  </w:num>
-  <w:num w:numId="8">
-    <w:abstractNumId w:val="8"/>
-  </w:num>
-  <w:num w:numId="9">
-    <w:abstractNumId w:val="7"/>
-  </w:num>
-  <w:num w:numId="10">
+  <w:num w:numId="13">
     <w:abstractNumId w:val="2"/>
-  </w:num>
-  <w:num w:numId="11">
-    <w:abstractNumId w:val="1"/>
   </w:num>
 </w:numbering>
 </file>
@@ -6627,6 +7261,7 @@
     <w:lsdException w:name="HTML Sample" w:semiHidden="1" w:unhideWhenUsed="1"/>
     <w:lsdException w:name="HTML Typewriter" w:semiHidden="1" w:unhideWhenUsed="1"/>
     <w:lsdException w:name="HTML Variable" w:semiHidden="1" w:unhideWhenUsed="1"/>
+    <w:lsdException w:name="Normal Table" w:semiHidden="1" w:unhideWhenUsed="1"/>
     <w:lsdException w:name="annotation subject" w:semiHidden="1" w:unhideWhenUsed="1"/>
     <w:lsdException w:name="No List" w:semiHidden="1" w:unhideWhenUsed="1"/>
     <w:lsdException w:name="Outline List 1" w:semiHidden="1" w:unhideWhenUsed="1"/>
@@ -6673,8 +7308,10 @@
     <w:lsdException w:name="Table Subtle 2" w:semiHidden="1" w:unhideWhenUsed="1"/>
     <w:lsdException w:name="Table Web 1" w:semiHidden="1" w:unhideWhenUsed="1"/>
     <w:lsdException w:name="Table Web 2" w:semiHidden="1" w:unhideWhenUsed="1"/>
+    <w:lsdException w:name="Table Web 3" w:semiHidden="1" w:unhideWhenUsed="1"/>
     <w:lsdException w:name="Balloon Text" w:semiHidden="1" w:unhideWhenUsed="1"/>
     <w:lsdException w:name="Table Grid" w:uiPriority="39"/>
+    <w:lsdException w:name="Table Theme" w:semiHidden="1" w:unhideWhenUsed="1"/>
     <w:lsdException w:name="Placeholder Text" w:semiHidden="1"/>
     <w:lsdException w:name="No Spacing" w:uiPriority="1" w:qFormat="1"/>
     <w:lsdException w:name="Light Shading" w:uiPriority="60"/>

</xml_diff>

<commit_message>
Added project source code docs
</commit_message>
<xml_diff>
--- a/Project Document/Project Specification Document.docx
+++ b/Project Document/Project Specification Document.docx
@@ -5832,6 +5832,29 @@
         </w:rPr>
         <w:t>Searching.</w:t>
       </w:r>
+    </w:p>
+    <w:p>
+      <w:pPr>
+        <w:pStyle w:val="NormalWeb"/>
+        <w:shd w:val="clear" w:color="auto" w:fill="FFFFFF"/>
+        <w:spacing w:before="0" w:beforeAutospacing="0" w:after="150" w:afterAutospacing="0"/>
+        <w:ind w:left="1080"/>
+        <w:rPr>
+          <w:rFonts w:asciiTheme="minorHAnsi" w:hAnsiTheme="minorHAnsi" w:cstheme="minorHAnsi"/>
+          <w:sz w:val="21"/>
+          <w:szCs w:val="21"/>
+          <w14:shadow w14:blurRad="38100" w14:dist="25400" w14:dir="5400000" w14:sx="100000" w14:sy="100000" w14:kx="0" w14:ky="0" w14:algn="ctr">
+            <w14:srgbClr w14:val="6E747A">
+              <w14:alpha w14:val="57000"/>
+            </w14:srgbClr>
+          </w14:shadow>
+          <w14:textOutline w14:w="0" w14:cap="flat" w14:cmpd="sng" w14:algn="ctr">
+            <w14:noFill/>
+            <w14:prstDash w14:val="solid"/>
+            <w14:round/>
+          </w14:textOutline>
+        </w:rPr>
+      </w:pPr>
     </w:p>
     <w:p>
       <w:pPr>

</xml_diff>